<commit_message>
rsta templates ready for testing
</commit_message>
<xml_diff>
--- a/document-merge-service/rsta_templates/deckblatt.docx
+++ b/document-merge-service/rsta_templates/deckblatt.docx
@@ -17,8 +17,8 @@
         <w:tblLook w:noVBand="0" w:val="0000" w:noHBand="0" w:lastColumn="0" w:firstColumn="0" w:lastRow="0" w:firstRow="0"/>
       </w:tblPr>
       <w:tblGrid>
-        <w:gridCol w:w="2572"/>
-        <w:gridCol w:w="2127"/>
+        <w:gridCol w:w="3325"/>
+        <w:gridCol w:w="1374"/>
         <w:gridCol w:w="4660"/>
       </w:tblGrid>
       <w:tr>
@@ -62,7 +62,7 @@
         <w:trPr/>
         <w:tc>
           <w:tcPr>
-            <w:tcW w:w="2572" w:type="dxa"/>
+            <w:tcW w:w="3325" w:type="dxa"/>
             <w:tcBorders/>
             <w:shd w:fill="auto" w:val="clear"/>
           </w:tcPr>
@@ -73,13 +73,20 @@
             </w:pPr>
             <w:r>
               <w:rPr/>
-              <w:t>Telefon</w:t>
+              <w:t xml:space="preserve">Telefon </w:t>
+            </w:r>
+            <w:r>
+              <w:rPr>
+                <w:rStyle w:val="PlaceholderText"/>
+                <w:color w:val="auto"/>
+              </w:rPr>
+              <w:t>{{LEITBEHOERDE_PHONE}}</w:t>
             </w:r>
           </w:p>
         </w:tc>
         <w:tc>
           <w:tcPr>
-            <w:tcW w:w="6787" w:type="dxa"/>
+            <w:tcW w:w="6034" w:type="dxa"/>
             <w:gridSpan w:val="2"/>
             <w:tcBorders/>
             <w:shd w:fill="auto" w:val="clear"/>
@@ -87,14 +94,13 @@
           <w:p>
             <w:pPr>
               <w:pStyle w:val="Absender"/>
-              <w:rPr/>
+              <w:rPr>
+                <w:rStyle w:val="PlaceholderText"/>
+                <w:color w:val="auto"/>
+              </w:rPr>
             </w:pPr>
             <w:r>
-              <w:rPr>
-                <w:rStyle w:val="PlaceholderText"/>
-                <w:color w:val="auto"/>
-              </w:rPr>
-              <w:t>{{LEITBEHOERDE_PHONE}}</w:t>
+              <w:rPr/>
             </w:r>
           </w:p>
         </w:tc>
@@ -103,7 +109,7 @@
         <w:trPr/>
         <w:tc>
           <w:tcPr>
-            <w:tcW w:w="2572" w:type="dxa"/>
+            <w:tcW w:w="3325" w:type="dxa"/>
             <w:tcBorders/>
             <w:shd w:fill="auto" w:val="clear"/>
           </w:tcPr>
@@ -120,7 +126,7 @@
         </w:tc>
         <w:tc>
           <w:tcPr>
-            <w:tcW w:w="6787" w:type="dxa"/>
+            <w:tcW w:w="6034" w:type="dxa"/>
             <w:gridSpan w:val="2"/>
             <w:tcBorders/>
             <w:shd w:fill="auto" w:val="clear"/>
@@ -244,6 +250,7 @@
           <w:p>
             <w:pPr>
               <w:pStyle w:val="Normal"/>
+              <w:spacing w:lineRule="atLeast" w:line="280"/>
               <w:rPr/>
             </w:pPr>
             <w:r>
@@ -275,7 +282,7 @@
               <w:pStyle w:val="Normal"/>
               <w:widowControl/>
               <w:suppressAutoHyphens w:val="false"/>
-              <w:overflowPunct w:val="true"/>
+              <w:overflowPunct w:val="false"/>
               <w:bidi w:val="0"/>
               <w:spacing w:lineRule="atLeast" w:line="280" w:before="0" w:after="220"/>
               <w:jc w:val="left"/>
@@ -319,7 +326,7 @@
               <w:pStyle w:val="Normal"/>
               <w:widowControl/>
               <w:suppressAutoHyphens w:val="false"/>
-              <w:overflowPunct w:val="true"/>
+              <w:overflowPunct w:val="false"/>
               <w:bidi w:val="0"/>
               <w:spacing w:lineRule="atLeast" w:line="280" w:before="0" w:after="220"/>
               <w:jc w:val="left"/>
@@ -352,7 +359,7 @@
               <w:pStyle w:val="Normal"/>
               <w:widowControl/>
               <w:suppressAutoHyphens w:val="false"/>
-              <w:overflowPunct w:val="true"/>
+              <w:overflowPunct w:val="false"/>
               <w:bidi w:val="0"/>
               <w:spacing w:lineRule="atLeast" w:line="280" w:before="0" w:after="220"/>
               <w:jc w:val="left"/>
@@ -391,7 +398,7 @@
               <w:pStyle w:val="Normal"/>
               <w:widowControl/>
               <w:suppressAutoHyphens w:val="false"/>
-              <w:overflowPunct w:val="true"/>
+              <w:overflowPunct w:val="false"/>
               <w:bidi w:val="0"/>
               <w:spacing w:lineRule="atLeast" w:line="280" w:before="0" w:after="220"/>
               <w:jc w:val="left"/>
@@ -518,7 +525,7 @@
               <w:pStyle w:val="Normal"/>
               <w:widowControl/>
               <w:suppressAutoHyphens w:val="false"/>
-              <w:overflowPunct w:val="true"/>
+              <w:overflowPunct w:val="false"/>
               <w:bidi w:val="0"/>
               <w:spacing w:lineRule="atLeast" w:line="280" w:before="0" w:after="220"/>
               <w:jc w:val="left"/>
@@ -551,7 +558,7 @@
               <w:pStyle w:val="Normal"/>
               <w:widowControl/>
               <w:suppressAutoHyphens w:val="false"/>
-              <w:overflowPunct w:val="true"/>
+              <w:overflowPunct w:val="false"/>
               <w:bidi w:val="0"/>
               <w:spacing w:lineRule="atLeast" w:line="280" w:before="0" w:after="220"/>
               <w:jc w:val="left"/>
@@ -646,7 +653,7 @@
                 <wp:positionV relativeFrom="paragraph">
                   <wp:posOffset>-9679940</wp:posOffset>
                 </wp:positionV>
-                <wp:extent cx="6020435" cy="5172710"/>
+                <wp:extent cx="6021070" cy="5173345"/>
                 <wp:effectExtent l="0" t="0" r="0" b="0"/>
                 <wp:wrapNone/>
                 <wp:docPr id="1" name="Rechteck 2"/>
@@ -654,14 +661,10 @@
                   <a:graphicData uri="http://schemas.microsoft.com/office/word/2010/wordprocessingShape">
                     <wps:wsp>
                       <wps:cNvSpPr/>
-                      <wps:nvSpPr>
-                        <wps:cNvPr id="0" name="Rectangle 1"/>
-                        <wps:cNvSpPr/>
-                      </wps:nvSpPr>
                       <wps:spPr>
                         <a:xfrm>
                           <a:off x="0" y="0"/>
-                          <a:ext cx="6019920" cy="5172120"/>
+                          <a:ext cx="6020280" cy="5172840"/>
                         </a:xfrm>
                         <a:prstGeom prst="rect">
                           <a:avLst/>
@@ -678,6 +681,12 @@
                           <a:round/>
                         </a:ln>
                       </wps:spPr>
+                      <wps:style>
+                        <a:lnRef idx="0"/>
+                        <a:fillRef idx="0"/>
+                        <a:effectRef idx="0"/>
+                        <a:fontRef idx="minor"/>
+                      </wps:style>
                       <wps:bodyPr/>
                     </wps:wsp>
                   </a:graphicData>
@@ -687,7 +696,7 @@
           </mc:Choice>
           <mc:Fallback>
             <w:pict>
-              <v:rect id="shape_0" ID="Rechteck 2" fillcolor="#92d050" stroked="t" style="position:absolute;margin-left:0.5pt;margin-top:-762.2pt;width:473.95pt;height:407.2pt">
+              <v:rect id="shape_0" ID="Rechteck 2" fillcolor="#92d050" stroked="t" style="position:absolute;margin-left:0.5pt;margin-top:-762.2pt;width:474pt;height:407.25pt">
                 <w10:wrap type="none"/>
                 <v:fill o:detectmouseclick="t" type="solid" color2="#6d2faf" opacity="0.19"/>
                 <v:stroke color="#3f3f3f" weight="12600" joinstyle="round" endcap="flat"/>
@@ -706,22 +715,18 @@
                 <wp:positionV relativeFrom="paragraph">
                   <wp:posOffset>-2390140</wp:posOffset>
                 </wp:positionV>
-                <wp:extent cx="5953760" cy="2324735"/>
+                <wp:extent cx="5954395" cy="2325370"/>
                 <wp:effectExtent l="0" t="0" r="0" b="0"/>
                 <wp:wrapNone/>
-                <wp:docPr id="2" name=""/>
+                <wp:docPr id="2" name="Image1"/>
                 <a:graphic xmlns:a="http://schemas.openxmlformats.org/drawingml/2006/main">
                   <a:graphicData uri="http://schemas.microsoft.com/office/word/2010/wordprocessingShape">
                     <wps:wsp>
                       <wps:cNvSpPr/>
-                      <wps:nvSpPr>
-                        <wps:cNvPr id="1" name="Rectangle 1"/>
-                        <wps:cNvSpPr/>
-                      </wps:nvSpPr>
                       <wps:spPr>
                         <a:xfrm>
                           <a:off x="0" y="0"/>
-                          <a:ext cx="5952960" cy="2324160"/>
+                          <a:ext cx="5953680" cy="2324880"/>
                         </a:xfrm>
                         <a:prstGeom prst="rect">
                           <a:avLst/>
@@ -738,6 +743,12 @@
                           <a:round/>
                         </a:ln>
                       </wps:spPr>
+                      <wps:style>
+                        <a:lnRef idx="0"/>
+                        <a:fillRef idx="0"/>
+                        <a:effectRef idx="0"/>
+                        <a:fontRef idx="minor"/>
+                      </wps:style>
                       <wps:bodyPr/>
                     </wps:wsp>
                   </a:graphicData>
@@ -747,7 +758,7 @@
           </mc:Choice>
           <mc:Fallback>
             <w:pict>
-              <v:rect id="shape_0" fillcolor="#92d050" stroked="t" style="position:absolute;margin-left:-1.45pt;margin-top:-188.2pt;width:468.7pt;height:182.95pt">
+              <v:rect id="shape_0" ID="Image1" fillcolor="#92d050" stroked="t" style="position:absolute;margin-left:-1.45pt;margin-top:-188.2pt;width:468.75pt;height:183pt">
                 <w10:wrap type="none"/>
                 <v:fill o:detectmouseclick="t" type="solid" color2="#6d2faf" opacity="0.19"/>
                 <v:stroke color="#3f3f3f" weight="12600" joinstyle="round" endcap="flat"/>
@@ -806,7 +817,7 @@
     </w:r>
     <w:r>
       <w:rPr/>
-      <w:t>0</w:t>
+      <w:t>2</w:t>
     </w:r>
     <w:r>
       <w:rPr/>
@@ -1529,7 +1540,7 @@
     <w:pPr>
       <w:widowControl/>
       <w:suppressAutoHyphens w:val="false"/>
-      <w:overflowPunct w:val="true"/>
+      <w:overflowPunct w:val="false"/>
       <w:bidi w:val="0"/>
       <w:spacing w:lineRule="atLeast" w:line="280" w:before="0" w:after="220"/>
       <w:jc w:val="left"/>
@@ -1540,7 +1551,7 @@
       <w:kern w:val="0"/>
       <w:sz w:val="22"/>
       <w:szCs w:val="22"/>
-      <w:lang w:eastAsia="en-US" w:val="de-CH" w:bidi="ar-SA"/>
+      <w:lang w:val="de-CH" w:eastAsia="en-US" w:bidi="ar-SA"/>
     </w:rPr>
   </w:style>
   <w:style w:type="paragraph" w:styleId="Heading1">
@@ -2203,6 +2214,25 @@
   </w:style>
   <w:style w:type="character" w:styleId="ListLabel28">
     <w:name w:val="ListLabel 28"/>
+    <w:qFormat/>
+    <w:rPr>
+      <w:b w:val="false"/>
+      <w:i w:val="false"/>
+      <w:caps w:val="false"/>
+      <w:smallCaps w:val="false"/>
+      <w:strike w:val="false"/>
+      <w:dstrike w:val="false"/>
+      <w:vanish w:val="false"/>
+      <w:color w:val="auto"/>
+      <w:position w:val="0"/>
+      <w:sz w:val="22"/>
+      <w:sz w:val="22"/>
+      <w:u w:val="none"/>
+      <w:vertAlign w:val="baseline"/>
+    </w:rPr>
+  </w:style>
+  <w:style w:type="character" w:styleId="ListLabel29">
+    <w:name w:val="ListLabel 29"/>
     <w:qFormat/>
     <w:rPr>
       <w:b w:val="false"/>

</xml_diff>